<commit_message>
Work on design chapers, small structural changes
</commit_message>
<xml_diff>
--- a/sources.docx
+++ b/sources.docx
@@ -1,6 +1,6 @@
 
 <file path=word/document.xml><?xml version="1.0" encoding="utf-8"?>
-<w:document xmlns:wpc="http://schemas.microsoft.com/office/word/2010/wordprocessingCanvas" xmlns:cx="http://schemas.microsoft.com/office/drawing/2014/chartex" xmlns:mc="http://schemas.openxmlformats.org/markup-compatibility/2006" xmlns:o="urn:schemas-microsoft-com:office:office" xmlns:r="http://schemas.openxmlformats.org/officeDocument/2006/relationships" xmlns:m="http://schemas.openxmlformats.org/officeDocument/2006/math" xmlns:v="urn:schemas-microsoft-com:vml" xmlns:wp14="http://schemas.microsoft.com/office/word/2010/wordprocessingDrawing" xmlns:wp="http://schemas.openxmlformats.org/drawingml/2006/wordprocessingDrawing" xmlns:w10="urn:schemas-microsoft-com:office:word" xmlns:w="http://schemas.openxmlformats.org/wordprocessingml/2006/main" xmlns:w14="http://schemas.microsoft.com/office/word/2010/wordml" xmlns:w15="http://schemas.microsoft.com/office/word/2012/wordml" xmlns:w16se="http://schemas.microsoft.com/office/word/2015/wordml/symex" xmlns:wpg="http://schemas.microsoft.com/office/word/2010/wordprocessingGroup" xmlns:wpi="http://schemas.microsoft.com/office/word/2010/wordprocessingInk" xmlns:wne="http://schemas.microsoft.com/office/word/2006/wordml" xmlns:wps="http://schemas.microsoft.com/office/word/2010/wordprocessingShape" mc:Ignorable="w14 w15 w16se wp14">
+<w:document xmlns:wpc="http://schemas.microsoft.com/office/word/2010/wordprocessingCanvas" xmlns:mc="http://schemas.openxmlformats.org/markup-compatibility/2006" xmlns:o="urn:schemas-microsoft-com:office:office" xmlns:r="http://schemas.openxmlformats.org/officeDocument/2006/relationships" xmlns:m="http://schemas.openxmlformats.org/officeDocument/2006/math" xmlns:v="urn:schemas-microsoft-com:vml" xmlns:wp14="http://schemas.microsoft.com/office/word/2010/wordprocessingDrawing" xmlns:wp="http://schemas.openxmlformats.org/drawingml/2006/wordprocessingDrawing" xmlns:w10="urn:schemas-microsoft-com:office:word" xmlns:w="http://schemas.openxmlformats.org/wordprocessingml/2006/main" xmlns:w14="http://schemas.microsoft.com/office/word/2010/wordml" xmlns:w15="http://schemas.microsoft.com/office/word/2012/wordml" xmlns:wpg="http://schemas.microsoft.com/office/word/2010/wordprocessingGroup" xmlns:wpi="http://schemas.microsoft.com/office/word/2010/wordprocessingInk" xmlns:wne="http://schemas.microsoft.com/office/word/2006/wordml" xmlns:wps="http://schemas.microsoft.com/office/word/2010/wordprocessingShape" mc:Ignorable="w14 w15 wp14">
   <w:body>
     <w:p>
       <w:r>
@@ -63,6 +63,11 @@
       </w:hyperlink>
     </w:p>
     <w:p>
+      <w:pPr>
+        <w:rPr>
+          <w:rStyle w:val="Hyperlink"/>
+        </w:rPr>
+      </w:pPr>
       <w:hyperlink r:id="rId8" w:anchor="v=onepage&amp;q=virtual%20reality%20input%20devices&amp;f=false" w:history="1">
         <w:r>
           <w:rPr>
@@ -71,8 +76,96 @@
           <w:t>https://books.google.com.sg/books?hl=de&amp;lr=&amp;id=D-OcBAAAQBAJ&amp;oi=fnd&amp;pg=PP1&amp;dq=virtual+reality+input+devices&amp;ots=QR-mhdeU_O&amp;sig=F8SHordOES0jqr2jSDSIB8sQLAQ&amp;redir_esc=y#v=onepage&amp;q=virtual%20reality%20input%20devices&amp;f=false</w:t>
         </w:r>
       </w:hyperlink>
+    </w:p>
+    <w:p>
+      <w:pPr>
+        <w:rPr>
+          <w:rStyle w:val="Hyperlink"/>
+        </w:rPr>
+      </w:pPr>
+    </w:p>
+    <w:p>
+      <w:hyperlink r:id="rId9" w:anchor="/media/Datei:Assembled_Google_Cardboard_VR_mount.jpg" w:history="1">
+        <w:r>
+          <w:rPr>
+            <w:rStyle w:val="Hyperlink"/>
+          </w:rPr>
+          <w:t>https://de.wikipedia.org/wiki/Google_Cardboard#/media/Datei:Assembled_Google_Cardboard_VR_mount.jpg</w:t>
+        </w:r>
+      </w:hyperlink>
+    </w:p>
+    <w:p>
+      <w:hyperlink r:id="rId10" w:anchor="/media/File:Samsung_Gear_VR_(15247457825).jpg" w:history="1">
+        <w:r>
+          <w:rPr>
+            <w:rStyle w:val="Hyperlink"/>
+          </w:rPr>
+          <w:t>https://commons.wikimedia.org/wiki/Category:Samsung_Gear_VR#/media/File:Samsung_Gear_VR_(15247457825).jpg</w:t>
+        </w:r>
+      </w:hyperlink>
+    </w:p>
+    <w:p>
+      <w:pPr>
+        <w:rPr>
+          <w:rStyle w:val="Hyperlink"/>
+        </w:rPr>
+      </w:pPr>
+      <w:hyperlink r:id="rId11" w:anchor="/media/Fil:HTC_Vive_(15).jpg" w:history="1">
+        <w:r>
+          <w:rPr>
+            <w:rStyle w:val="Hyperlink"/>
+          </w:rPr>
+          <w:t>https://sv.wikipedia.org/wiki/HTC_Vive#/media/Fil:HTC_Vive_(15).jpg</w:t>
+        </w:r>
+      </w:hyperlink>
+    </w:p>
+    <w:p>
+      <w:pPr>
+        <w:rPr>
+          <w:rStyle w:val="Hyperlink"/>
+        </w:rPr>
+      </w:pPr>
+    </w:p>
+    <w:p>
+      <w:pPr>
+        <w:rPr>
+          <w:rStyle w:val="Hyperlink"/>
+        </w:rPr>
+      </w:pPr>
+    </w:p>
+    <w:p>
+      <w:r>
+        <w:t>By</w:t>
+      </w:r>
       <w:bookmarkStart w:id="0" w:name="_GoBack"/>
       <w:bookmarkEnd w:id="0"/>
+      <w:r>
+        <w:t xml:space="preserve"> othree - Google Cardboard, CC BY 2.0, https://commons.wikimedia.org/w/index.php?curid=40703922</w:t>
+      </w:r>
+    </w:p>
+    <w:p>
+      <w:r>
+        <w:t>By Maurizio Pesce from Milan, Italia - Samsung Gear VR, CC BY 2.0, https://commons.wikimedia.org/w/index.php?curid=37143658</w:t>
+      </w:r>
+    </w:p>
+    <w:p>
+      <w:pPr>
+        <w:rPr>
+          <w:lang w:val="it-IT"/>
+        </w:rPr>
+      </w:pPr>
+      <w:r>
+        <w:rPr>
+          <w:lang w:val="it-IT"/>
+        </w:rPr>
+        <w:t>By</w:t>
+      </w:r>
+      <w:r>
+        <w:rPr>
+          <w:lang w:val="it-IT"/>
+        </w:rPr>
+        <w:t xml:space="preserve"> Maurizio Pesce - https://www.flickr.com/photos/pestoverde/16513857704, CC BY 2.0, https://commons.wikimedia.org/w/index.php?curid=39894434</w:t>
+      </w:r>
     </w:p>
     <w:sectPr>
       <w:pgSz w:w="11906" w:h="16838"/>
@@ -85,7 +178,7 @@
 </file>
 
 <file path=word/styles.xml><?xml version="1.0" encoding="utf-8"?>
-<w:styles xmlns:mc="http://schemas.openxmlformats.org/markup-compatibility/2006" xmlns:r="http://schemas.openxmlformats.org/officeDocument/2006/relationships" xmlns:w="http://schemas.openxmlformats.org/wordprocessingml/2006/main" xmlns:w14="http://schemas.microsoft.com/office/word/2010/wordml" xmlns:w15="http://schemas.microsoft.com/office/word/2012/wordml" xmlns:w16se="http://schemas.microsoft.com/office/word/2015/wordml/symex" mc:Ignorable="w14 w15 w16se">
+<w:styles xmlns:mc="http://schemas.openxmlformats.org/markup-compatibility/2006" xmlns:r="http://schemas.openxmlformats.org/officeDocument/2006/relationships" xmlns:w="http://schemas.openxmlformats.org/wordprocessingml/2006/main" xmlns:w14="http://schemas.microsoft.com/office/word/2010/wordml" xmlns:w15="http://schemas.microsoft.com/office/word/2012/wordml" mc:Ignorable="w14 w15">
   <w:docDefaults>
     <w:rPrDefault>
       <w:rPr>
@@ -474,17 +567,17 @@
     <w:lsdException w:name="List Table 6 Colorful Accent 6" w:uiPriority="51"/>
     <w:lsdException w:name="List Table 7 Colorful Accent 6" w:uiPriority="52"/>
   </w:latentStyles>
-  <w:style w:type="paragraph" w:default="1" w:styleId="Normal">
+  <w:style w:type="paragraph" w:default="1" w:styleId="Standard">
     <w:name w:val="Normal"/>
     <w:qFormat/>
   </w:style>
-  <w:style w:type="character" w:default="1" w:styleId="DefaultParagraphFont">
+  <w:style w:type="character" w:default="1" w:styleId="Absatz-Standardschriftart">
     <w:name w:val="Default Paragraph Font"/>
     <w:uiPriority w:val="1"/>
     <w:semiHidden/>
     <w:unhideWhenUsed/>
   </w:style>
-  <w:style w:type="table" w:default="1" w:styleId="TableNormal">
+  <w:style w:type="table" w:default="1" w:styleId="NormaleTabelle">
     <w:name w:val="Normal Table"/>
     <w:uiPriority w:val="99"/>
     <w:semiHidden/>
@@ -499,7 +592,7 @@
       </w:tblCellMar>
     </w:tblPr>
   </w:style>
-  <w:style w:type="numbering" w:default="1" w:styleId="NoList">
+  <w:style w:type="numbering" w:default="1" w:styleId="KeineListe">
     <w:name w:val="No List"/>
     <w:uiPriority w:val="99"/>
     <w:semiHidden/>
@@ -507,13 +600,24 @@
   </w:style>
   <w:style w:type="character" w:styleId="Hyperlink">
     <w:name w:val="Hyperlink"/>
-    <w:basedOn w:val="DefaultParagraphFont"/>
+    <w:basedOn w:val="Absatz-Standardschriftart"/>
     <w:uiPriority w:val="99"/>
-    <w:semiHidden/>
     <w:unhideWhenUsed/>
     <w:rsid w:val="002B78A7"/>
     <w:rPr>
       <w:color w:val="0000FF"/>
+      <w:u w:val="single"/>
+    </w:rPr>
+  </w:style>
+  <w:style w:type="character" w:styleId="BesuchterHyperlink">
+    <w:name w:val="FollowedHyperlink"/>
+    <w:basedOn w:val="Absatz-Standardschriftart"/>
+    <w:uiPriority w:val="99"/>
+    <w:semiHidden/>
+    <w:unhideWhenUsed/>
+    <w:rsid w:val="004C14F5"/>
+    <w:rPr>
+      <w:color w:val="954F72" w:themeColor="followedHyperlink"/>
       <w:u w:val="single"/>
     </w:rPr>
   </w:style>

</xml_diff>